<commit_message>
Added edit-shoppinglist and edit-resipe forms
</commit_message>
<xml_diff>
--- a/src/docs/Angular HowTo's .docx
+++ b/src/docs/Angular HowTo's .docx
@@ -4488,8 +4488,6 @@
         </w:rPr>
         <w:t>”</w:t>
       </w:r>
-      <w:bookmarkStart w:id="14" w:name="_GoBack"/>
-      <w:bookmarkEnd w:id="14"/>
       <w:r>
         <w:rPr>
           <w:lang w:val="en-US"/>
@@ -4658,7 +4656,7 @@
           <w:lang w:val="en-US"/>
         </w:rPr>
       </w:pPr>
-      <w:bookmarkStart w:id="15" w:name="_Toc32734199"/>
+      <w:bookmarkStart w:id="14" w:name="_Toc32734199"/>
       <w:r>
         <w:rPr>
           <w:lang w:val="en-US"/>
@@ -4677,7 +4675,7 @@
         </w:rPr>
         <w:t xml:space="preserve"> of an invalid input:</w:t>
       </w:r>
-      <w:bookmarkEnd w:id="15"/>
+      <w:bookmarkEnd w:id="14"/>
     </w:p>
     <w:p>
       <w:pPr>
@@ -4738,14 +4736,14 @@
           <w:lang w:val="en-US"/>
         </w:rPr>
       </w:pPr>
-      <w:bookmarkStart w:id="16" w:name="_Toc32734200"/>
+      <w:bookmarkStart w:id="15" w:name="_Toc32734200"/>
       <w:r>
         <w:rPr>
           <w:lang w:val="en-US"/>
         </w:rPr>
         <w:t>Assign default value to an input</w:t>
       </w:r>
-      <w:bookmarkEnd w:id="16"/>
+      <w:bookmarkEnd w:id="15"/>
     </w:p>
     <w:p>
       <w:pPr>
@@ -4932,14 +4930,14 @@
           <w:lang w:val="en-US"/>
         </w:rPr>
       </w:pPr>
-      <w:bookmarkStart w:id="17" w:name="_Toc32734201"/>
+      <w:bookmarkStart w:id="16" w:name="_Toc32734201"/>
       <w:r>
         <w:rPr>
           <w:lang w:val="en-US"/>
         </w:rPr>
         <w:t>Group controls in a form</w:t>
       </w:r>
-      <w:bookmarkEnd w:id="17"/>
+      <w:bookmarkEnd w:id="16"/>
     </w:p>
     <w:p>
       <w:pPr>
@@ -5039,7 +5037,7 @@
           <w:lang w:val="en-US"/>
         </w:rPr>
       </w:pPr>
-      <w:bookmarkStart w:id="18" w:name="_Toc32734202"/>
+      <w:bookmarkStart w:id="17" w:name="_Toc32734202"/>
       <w:r>
         <w:rPr>
           <w:lang w:val="en-US"/>
@@ -5058,7 +5056,7 @@
         </w:rPr>
         <w:t>button</w:t>
       </w:r>
-      <w:bookmarkEnd w:id="18"/>
+      <w:bookmarkEnd w:id="17"/>
     </w:p>
     <w:p>
       <w:pPr>
@@ -5184,16 +5182,16 @@
           <w:lang w:val="en-US"/>
         </w:rPr>
       </w:pPr>
-      <w:bookmarkStart w:id="19" w:name="_Setting_a_default"/>
-      <w:bookmarkStart w:id="20" w:name="_Toc32734203"/>
+      <w:bookmarkStart w:id="18" w:name="_Setting_a_default"/>
+      <w:bookmarkStart w:id="19" w:name="_Toc32734203"/>
+      <w:bookmarkEnd w:id="18"/>
+      <w:r>
+        <w:rPr>
+          <w:lang w:val="en-US"/>
+        </w:rPr>
+        <w:t>Setting a default value</w:t>
+      </w:r>
       <w:bookmarkEnd w:id="19"/>
-      <w:r>
-        <w:rPr>
-          <w:lang w:val="en-US"/>
-        </w:rPr>
-        <w:t>Setting a default value</w:t>
-      </w:r>
-      <w:bookmarkEnd w:id="20"/>
       <w:r>
         <w:rPr>
           <w:lang w:val="en-US"/>
@@ -5301,30 +5299,30 @@
           <w:lang w:val="en-US"/>
         </w:rPr>
       </w:pPr>
-      <w:bookmarkStart w:id="21" w:name="_Toc32734204"/>
+      <w:bookmarkStart w:id="20" w:name="_Toc32734204"/>
       <w:r>
         <w:rPr>
           <w:lang w:val="en-US"/>
         </w:rPr>
         <w:t>Reactive Setup</w:t>
       </w:r>
+      <w:bookmarkEnd w:id="20"/>
+    </w:p>
+    <w:p>
+      <w:pPr>
+        <w:pStyle w:val="Kop3"/>
+        <w:rPr>
+          <w:lang w:val="en-US"/>
+        </w:rPr>
+      </w:pPr>
+      <w:bookmarkStart w:id="21" w:name="_Toc32734205"/>
+      <w:r>
+        <w:rPr>
+          <w:lang w:val="en-US"/>
+        </w:rPr>
+        <w:t>FormGroup and FormControl</w:t>
+      </w:r>
       <w:bookmarkEnd w:id="21"/>
-    </w:p>
-    <w:p>
-      <w:pPr>
-        <w:pStyle w:val="Kop3"/>
-        <w:rPr>
-          <w:lang w:val="en-US"/>
-        </w:rPr>
-      </w:pPr>
-      <w:bookmarkStart w:id="22" w:name="_Toc32734205"/>
-      <w:r>
-        <w:rPr>
-          <w:lang w:val="en-US"/>
-        </w:rPr>
-        <w:t>FormGroup and FormControl</w:t>
-      </w:r>
-      <w:bookmarkEnd w:id="22"/>
       <w:r>
         <w:rPr>
           <w:lang w:val="en-US"/>
@@ -5347,8 +5345,22 @@
         <w:rPr>
           <w:lang w:val="en-US"/>
         </w:rPr>
-        <w:t>A FormGroup is nothing more than a number of controls in a form grouped together.</w:t>
-      </w:r>
+        <w:t xml:space="preserve">Add </w:t>
+      </w:r>
+      <w:r>
+        <w:rPr>
+          <w:lang w:val="en-US"/>
+        </w:rPr>
+        <w:t>ReactiveFormsModule</w:t>
+      </w:r>
+      <w:r>
+        <w:rPr>
+          <w:lang w:val="en-US"/>
+        </w:rPr>
+        <w:t xml:space="preserve"> to app.module.ts</w:t>
+      </w:r>
+      <w:bookmarkStart w:id="22" w:name="_GoBack"/>
+      <w:bookmarkEnd w:id="22"/>
     </w:p>
     <w:p>
       <w:pPr>
@@ -5365,7 +5377,7 @@
         <w:rPr>
           <w:lang w:val="en-US"/>
         </w:rPr>
-        <w:t>Create a field (i.e. signupForm) of type FormGroup</w:t>
+        <w:t>A FormGroup is nothing more than a number of controls in a form grouped together.</w:t>
       </w:r>
     </w:p>
     <w:p>
@@ -5383,32 +5395,7 @@
         <w:rPr>
           <w:lang w:val="en-US"/>
         </w:rPr>
-        <w:t>Initialize the field before the page is rendered, i.e. in ngOnInit() like so:</w:t>
-      </w:r>
-      <w:r>
-        <w:rPr>
-          <w:lang w:val="en-US"/>
-        </w:rPr>
-        <w:br/>
-      </w:r>
-      <w:r>
-        <w:rPr>
-          <w:highlight w:val="cyan"/>
-          <w:lang w:val="en-US"/>
-        </w:rPr>
-        <w:t>new FormGroup( {‘usernam‘: new FormGroup(‘initValue’)}</w:t>
-      </w:r>
-      <w:r>
-        <w:rPr>
-          <w:lang w:val="en-US"/>
-        </w:rPr>
-        <w:t xml:space="preserve"> </w:t>
-      </w:r>
-      <w:r>
-        <w:rPr>
-          <w:lang w:val="en-US"/>
-        </w:rPr>
-        <w:t>// that’s enough for now</w:t>
+        <w:t>Create a field (i.e. signupForm) of type FormGroup</w:t>
       </w:r>
     </w:p>
     <w:p>
@@ -5426,14 +5413,60 @@
         <w:rPr>
           <w:lang w:val="en-US"/>
         </w:rPr>
-        <w:t xml:space="preserve">Bind the form to the propertie signupForm in our .ts: </w:t>
-      </w:r>
-      <w:r>
-        <w:rPr>
-          <w:highlight w:val="cyan"/>
-          <w:lang w:val="en-US"/>
-        </w:rPr>
-        <w:t>&lt;form [formGroup]="signupForm"&gt;</w:t>
+        <w:t>Initialize the field before the page is rendered, i.e. in ngOnInit() like so:</w:t>
+      </w:r>
+      <w:r>
+        <w:rPr>
+          <w:lang w:val="en-US"/>
+        </w:rPr>
+        <w:br/>
+      </w:r>
+      <w:r>
+        <w:rPr>
+          <w:highlight w:val="cyan"/>
+          <w:lang w:val="en-US"/>
+        </w:rPr>
+        <w:t>new FormGroup( {‘usernam</w:t>
+      </w:r>
+      <w:r>
+        <w:rPr>
+          <w:highlight w:val="cyan"/>
+          <w:lang w:val="en-US"/>
+        </w:rPr>
+        <w:t>e</w:t>
+      </w:r>
+      <w:r>
+        <w:rPr>
+          <w:highlight w:val="cyan"/>
+          <w:lang w:val="en-US"/>
+        </w:rPr>
+        <w:t>‘: new Form</w:t>
+      </w:r>
+      <w:r>
+        <w:rPr>
+          <w:highlight w:val="cyan"/>
+          <w:lang w:val="en-US"/>
+        </w:rPr>
+        <w:t>Control</w:t>
+      </w:r>
+      <w:r>
+        <w:rPr>
+          <w:highlight w:val="cyan"/>
+          <w:lang w:val="en-US"/>
+        </w:rPr>
+        <w:t>(‘initValue’)}</w:t>
+      </w:r>
+      <w:r>
+        <w:rPr>
+          <w:lang w:val="en-US"/>
+        </w:rPr>
+        <w:t xml:space="preserve"> </w:t>
+      </w:r>
+      <w:r>
+        <w:rPr>
+          <w:lang w:val="en-US"/>
+        </w:rPr>
+        <w:t>// that’s enough for now</w:t>
       </w:r>
     </w:p>
     <w:p>
@@ -5451,37 +5484,39 @@
         <w:rPr>
           <w:lang w:val="en-US"/>
         </w:rPr>
-        <w:t xml:space="preserve">Bind the controls now, add a FormControlName to the input control: </w:t>
-      </w:r>
-      <w:r>
-        <w:rPr>
-          <w:highlight w:val="cyan"/>
-          <w:lang w:val="en-US"/>
-        </w:rPr>
-        <w:t>FormControlName=”username”</w:t>
-      </w:r>
-      <w:r>
-        <w:rPr>
-          <w:lang w:val="en-US"/>
-        </w:rPr>
-        <w:t>`</w:t>
-      </w:r>
-    </w:p>
-    <w:p>
-      <w:pPr>
-        <w:pStyle w:val="Kop3"/>
-        <w:rPr>
-          <w:lang w:val="en-US"/>
-        </w:rPr>
-      </w:pPr>
-      <w:bookmarkStart w:id="23" w:name="_Toc32734206"/>
-      <w:r>
-        <w:rPr>
-          <w:lang w:val="en-US"/>
-        </w:rPr>
-        <w:t>Submitting form</w:t>
-      </w:r>
-      <w:bookmarkEnd w:id="23"/>
+        <w:t>Bind the form to the propert</w:t>
+      </w:r>
+      <w:r>
+        <w:rPr>
+          <w:lang w:val="en-US"/>
+        </w:rPr>
+        <w:t>y</w:t>
+      </w:r>
+      <w:r>
+        <w:rPr>
+          <w:lang w:val="en-US"/>
+        </w:rPr>
+        <w:t xml:space="preserve"> signupForm in our .</w:t>
+      </w:r>
+      <w:r>
+        <w:rPr>
+          <w:lang w:val="en-US"/>
+        </w:rPr>
+        <w:t>html</w:t>
+      </w:r>
+      <w:r>
+        <w:rPr>
+          <w:lang w:val="en-US"/>
+        </w:rPr>
+        <w:t xml:space="preserve">: </w:t>
+      </w:r>
+      <w:r>
+        <w:rPr>
+          <w:highlight w:val="cyan"/>
+          <w:lang w:val="en-US"/>
+        </w:rPr>
+        <w:t>&lt;form [formGroup]="signupForm"&gt;</w:t>
+      </w:r>
     </w:p>
     <w:p>
       <w:pPr>
@@ -5498,20 +5533,32 @@
         <w:rPr>
           <w:lang w:val="en-US"/>
         </w:rPr>
-        <w:t xml:space="preserve">On the form tag add an onSubmit listener: </w:t>
-      </w:r>
-      <w:r>
-        <w:rPr>
-          <w:highlight w:val="cyan"/>
-          <w:lang w:val="en-US"/>
-        </w:rPr>
-        <w:t>(ngSubmit)=”onSubmit()”</w:t>
-      </w:r>
-      <w:r>
-        <w:rPr>
-          <w:lang w:val="en-US"/>
-        </w:rPr>
-        <w:t>, no need to bind the form to the .ts as the signupForm is create in the .ts and then bound via formGroup property</w:t>
+        <w:t xml:space="preserve">Bind the controls now, add a FormControlName to the input </w:t>
+      </w:r>
+      <w:r>
+        <w:rPr>
+          <w:lang w:val="en-US"/>
+        </w:rPr>
+        <w:t>elements</w:t>
+      </w:r>
+      <w:r>
+        <w:rPr>
+          <w:lang w:val="en-US"/>
+        </w:rPr>
+        <w:t xml:space="preserve">: </w:t>
+      </w:r>
+      <w:r>
+        <w:rPr>
+          <w:highlight w:val="cyan"/>
+          <w:lang w:val="en-US"/>
+        </w:rPr>
+        <w:t>FormControlName=”username”</w:t>
+      </w:r>
+      <w:r>
+        <w:rPr>
+          <w:lang w:val="en-US"/>
+        </w:rPr>
+        <w:t>`</w:t>
       </w:r>
     </w:p>
     <w:p>
@@ -5521,14 +5568,14 @@
           <w:lang w:val="en-US"/>
         </w:rPr>
       </w:pPr>
-      <w:bookmarkStart w:id="24" w:name="_Toc32734207"/>
-      <w:r>
-        <w:rPr>
-          <w:lang w:val="en-US"/>
-        </w:rPr>
-        <w:t>Validation</w:t>
-      </w:r>
-      <w:bookmarkEnd w:id="24"/>
+      <w:bookmarkStart w:id="23" w:name="_Toc32734206"/>
+      <w:r>
+        <w:rPr>
+          <w:lang w:val="en-US"/>
+        </w:rPr>
+        <w:t>Submitting form</w:t>
+      </w:r>
+      <w:bookmarkEnd w:id="23"/>
     </w:p>
     <w:p>
       <w:pPr>
@@ -5545,8 +5592,37 @@
         <w:rPr>
           <w:lang w:val="en-US"/>
         </w:rPr>
-        <w:t>Add validators to the groupControls created in the .ts (NOT in the .html as this only holds the controls which are synchronized to the .ts</w:t>
-      </w:r>
+        <w:t xml:space="preserve">On the form tag add an onSubmit listener: </w:t>
+      </w:r>
+      <w:r>
+        <w:rPr>
+          <w:highlight w:val="cyan"/>
+          <w:lang w:val="en-US"/>
+        </w:rPr>
+        <w:t>(ngSubmit)=”onSubmit()”</w:t>
+      </w:r>
+      <w:r>
+        <w:rPr>
+          <w:lang w:val="en-US"/>
+        </w:rPr>
+        <w:t>, no need to bind the form to the .ts as the signupForm is create in the .ts and then bound via formGroup property</w:t>
+      </w:r>
+    </w:p>
+    <w:p>
+      <w:pPr>
+        <w:pStyle w:val="Kop3"/>
+        <w:rPr>
+          <w:lang w:val="en-US"/>
+        </w:rPr>
+      </w:pPr>
+      <w:bookmarkStart w:id="24" w:name="_Toc32734207"/>
+      <w:r>
+        <w:rPr>
+          <w:lang w:val="en-US"/>
+        </w:rPr>
+        <w:t>Validation</w:t>
+      </w:r>
+      <w:bookmarkEnd w:id="24"/>
     </w:p>
     <w:p>
       <w:pPr>
@@ -5563,417 +5639,7 @@
         <w:rPr>
           <w:lang w:val="en-US"/>
         </w:rPr>
-        <w:t>Add validators to control like so:</w:t>
-      </w:r>
-      <w:r>
-        <w:rPr>
-          <w:lang w:val="en-US"/>
-        </w:rPr>
-        <w:br/>
-      </w:r>
-      <w:r>
-        <w:rPr>
-          <w:highlight w:val="cyan"/>
-          <w:lang w:val="en-US"/>
-        </w:rPr>
-        <w:t>‘username’: new FormControl(‘null’, Validator</w:t>
-      </w:r>
-      <w:r>
-        <w:rPr>
-          <w:highlight w:val="cyan"/>
-          <w:lang w:val="en-US"/>
-        </w:rPr>
-        <w:t>s</w:t>
-      </w:r>
-      <w:r>
-        <w:rPr>
-          <w:highlight w:val="cyan"/>
-          <w:lang w:val="en-US"/>
-        </w:rPr>
-        <w:t>.required)</w:t>
-      </w:r>
-      <w:r>
-        <w:rPr>
-          <w:lang w:val="en-US"/>
-        </w:rPr>
-        <w:t xml:space="preserve"> </w:t>
-      </w:r>
-      <w:r>
-        <w:rPr>
-          <w:lang w:val="en-US"/>
-        </w:rPr>
-        <w:tab/>
-      </w:r>
-      <w:r>
-        <w:rPr>
-          <w:lang w:val="en-US"/>
-        </w:rPr>
-        <w:tab/>
-        <w:t xml:space="preserve">// </w:t>
-      </w:r>
-      <w:r>
-        <w:rPr>
-          <w:lang w:val="en-US"/>
-        </w:rPr>
-        <w:t>just one… or</w:t>
-      </w:r>
-      <w:r>
-        <w:rPr>
-          <w:lang w:val="en-US"/>
-        </w:rPr>
-        <w:br/>
-      </w:r>
-      <w:r>
-        <w:rPr>
-          <w:highlight w:val="cyan"/>
-          <w:lang w:val="en-US"/>
-        </w:rPr>
-        <w:t xml:space="preserve">‘email’: new FormControl(‘null’, </w:t>
-      </w:r>
-      <w:r>
-        <w:rPr>
-          <w:highlight w:val="cyan"/>
-          <w:lang w:val="en-US"/>
-        </w:rPr>
-        <w:t>[Validators.required, Validator.email]</w:t>
-      </w:r>
-      <w:r>
-        <w:rPr>
-          <w:lang w:val="en-US"/>
-        </w:rPr>
-        <w:t xml:space="preserve"> </w:t>
-      </w:r>
-      <w:r>
-        <w:rPr>
-          <w:lang w:val="en-US"/>
-        </w:rPr>
-        <w:tab/>
-        <w:t>// array of validators</w:t>
-      </w:r>
-    </w:p>
-    <w:p>
-      <w:pPr>
-        <w:pStyle w:val="Kop3"/>
-        <w:rPr>
-          <w:lang w:val="en-US"/>
-        </w:rPr>
-      </w:pPr>
-      <w:bookmarkStart w:id="25" w:name="_Toc32734208"/>
-      <w:r>
-        <w:rPr>
-          <w:lang w:val="en-US"/>
-        </w:rPr>
-        <w:t>Setting a message if</w:t>
-      </w:r>
-      <w:r>
-        <w:rPr>
-          <w:lang w:val="en-US"/>
-        </w:rPr>
-        <w:t xml:space="preserve"> </w:t>
-      </w:r>
-      <w:r>
-        <w:rPr>
-          <w:lang w:val="en-US"/>
-        </w:rPr>
-        <w:t>invalid</w:t>
-      </w:r>
-      <w:bookmarkEnd w:id="25"/>
-    </w:p>
-    <w:p>
-      <w:pPr>
-        <w:rPr>
-          <w:lang w:val="en-US"/>
-        </w:rPr>
-      </w:pPr>
-      <w:r>
-        <w:rPr>
-          <w:lang w:val="en-US"/>
-        </w:rPr>
-        <w:t>We can’t get the control by using a local ref.  However we get the ref to the control with get(‘filedname’) like so:</w:t>
-      </w:r>
-    </w:p>
-    <w:p>
-      <w:pPr>
-        <w:rPr>
-          <w:lang w:val="en-US"/>
-        </w:rPr>
-      </w:pPr>
-      <w:r>
-        <w:rPr>
-          <w:highlight w:val="cyan"/>
-          <w:lang w:val="en-US"/>
-        </w:rPr>
-        <w:t xml:space="preserve">&lt;span </w:t>
-      </w:r>
-      <w:r>
-        <w:rPr>
-          <w:highlight w:val="cyan"/>
-          <w:lang w:val="en-US"/>
-        </w:rPr>
-        <w:br/>
-      </w:r>
-      <w:r>
-        <w:rPr>
-          <w:highlight w:val="cyan"/>
-          <w:lang w:val="en-US"/>
-        </w:rPr>
-        <w:t xml:space="preserve"> *ngIf="</w:t>
-      </w:r>
-      <w:r>
-        <w:rPr>
-          <w:b/>
-          <w:bCs/>
-          <w:highlight w:val="cyan"/>
-          <w:lang w:val="en-US"/>
-        </w:rPr>
-        <w:t>signupForm.get('username')</w:t>
-      </w:r>
-      <w:r>
-        <w:rPr>
-          <w:highlight w:val="cyan"/>
-          <w:lang w:val="en-US"/>
-        </w:rPr>
-        <w:t xml:space="preserve">.invalid &amp;&amp; </w:t>
-      </w:r>
-      <w:r>
-        <w:rPr>
-          <w:b/>
-          <w:bCs/>
-          <w:highlight w:val="cyan"/>
-          <w:lang w:val="en-US"/>
-        </w:rPr>
-        <w:t>signupForm.get('username').</w:t>
-      </w:r>
-      <w:r>
-        <w:rPr>
-          <w:highlight w:val="cyan"/>
-          <w:lang w:val="en-US"/>
-        </w:rPr>
-        <w:t>touched"</w:t>
-      </w:r>
-      <w:r>
-        <w:rPr>
-          <w:highlight w:val="cyan"/>
-          <w:lang w:val="en-US"/>
-        </w:rPr>
-        <w:br/>
-        <w:t xml:space="preserve">              class="help-block"&gt;Please enter a username&lt;/span&gt;</w:t>
-      </w:r>
-    </w:p>
-    <w:p>
-      <w:pPr>
-        <w:ind w:left="360"/>
-        <w:rPr>
-          <w:lang w:val="en-US"/>
-        </w:rPr>
-      </w:pPr>
-    </w:p>
-    <w:p>
-      <w:pPr>
-        <w:pStyle w:val="Kop3"/>
-        <w:rPr>
-          <w:lang w:val="en-US"/>
-        </w:rPr>
-      </w:pPr>
-      <w:bookmarkStart w:id="26" w:name="_Toc32734209"/>
-      <w:r>
-        <w:rPr>
-          <w:lang w:val="en-US"/>
-        </w:rPr>
-        <w:t>Grouping controls</w:t>
-      </w:r>
-      <w:bookmarkEnd w:id="26"/>
-    </w:p>
-    <w:p>
-      <w:pPr>
-        <w:keepLines/>
-        <w:rPr>
-          <w:lang w:val="en-US"/>
-        </w:rPr>
-      </w:pPr>
-      <w:r>
-        <w:rPr>
-          <w:lang w:val="en-US"/>
-        </w:rPr>
-        <w:t>To group controls just nest the formControls like so:</w:t>
-      </w:r>
-    </w:p>
-    <w:p>
-      <w:pPr>
-        <w:keepLines/>
-        <w:ind w:left="708"/>
-        <w:rPr>
-          <w:lang w:val="en-US"/>
-        </w:rPr>
-      </w:pPr>
-      <w:r>
-        <w:rPr>
-          <w:lang w:val="en-US"/>
-        </w:rPr>
-        <w:lastRenderedPageBreak/>
-        <w:t>    </w:t>
-      </w:r>
-      <w:r>
-        <w:rPr>
-          <w:highlight w:val="cyan"/>
-          <w:lang w:val="en-US"/>
-        </w:rPr>
-        <w:t>this.signupForm = new FormGroup({</w:t>
-      </w:r>
-      <w:r>
-        <w:rPr>
-          <w:highlight w:val="cyan"/>
-          <w:lang w:val="en-US"/>
-        </w:rPr>
-        <w:br/>
-      </w:r>
-      <w:r>
-        <w:rPr>
-          <w:highlight w:val="cyan"/>
-          <w:lang w:val="en-US"/>
-        </w:rPr>
-        <w:t>      'userData'</w:t>
-      </w:r>
-      <w:r>
-        <w:rPr>
-          <w:highlight w:val="cyan"/>
-          <w:lang w:val="en-US"/>
-        </w:rPr>
-        <w:t>:</w:t>
-      </w:r>
-      <w:r>
-        <w:rPr>
-          <w:highlight w:val="cyan"/>
-          <w:lang w:val="en-US"/>
-        </w:rPr>
-        <w:t> new Form</w:t>
-      </w:r>
-      <w:r>
-        <w:rPr>
-          <w:highlight w:val="cyan"/>
-          <w:lang w:val="en-US"/>
-        </w:rPr>
-        <w:t>Group</w:t>
-      </w:r>
-      <w:r>
-        <w:rPr>
-          <w:highlight w:val="cyan"/>
-          <w:lang w:val="en-US"/>
-        </w:rPr>
-        <w:t>({</w:t>
-      </w:r>
-      <w:r>
-        <w:rPr>
-          <w:highlight w:val="cyan"/>
-          <w:lang w:val="en-US"/>
-        </w:rPr>
-        <w:br/>
-      </w:r>
-      <w:r>
-        <w:rPr>
-          <w:highlight w:val="cyan"/>
-          <w:lang w:val="en-US"/>
-        </w:rPr>
-        <w:t>        'username': new FormControl(null, Validators.required),</w:t>
-      </w:r>
-      <w:r>
-        <w:rPr>
-          <w:highlight w:val="cyan"/>
-          <w:lang w:val="en-US"/>
-        </w:rPr>
-        <w:br/>
-      </w:r>
-      <w:r>
-        <w:rPr>
-          <w:highlight w:val="cyan"/>
-          <w:lang w:val="en-US"/>
-        </w:rPr>
-        <w:t>        'email': new FormControl(null, [Validators.required, Validators.email])</w:t>
-      </w:r>
-      <w:r>
-        <w:rPr>
-          <w:highlight w:val="cyan"/>
-          <w:lang w:val="en-US"/>
-        </w:rPr>
-        <w:br/>
-      </w:r>
-      <w:r>
-        <w:rPr>
-          <w:highlight w:val="cyan"/>
-          <w:lang w:val="en-US"/>
-        </w:rPr>
-        <w:t>      }),</w:t>
-      </w:r>
-      <w:r>
-        <w:rPr>
-          <w:highlight w:val="cyan"/>
-          <w:lang w:val="en-US"/>
-        </w:rPr>
-        <w:br/>
-      </w:r>
-      <w:r>
-        <w:rPr>
-          <w:highlight w:val="cyan"/>
-          <w:lang w:val="en-US"/>
-        </w:rPr>
-        <w:t>      'gender': new FormControl('male')</w:t>
-      </w:r>
-      <w:r>
-        <w:rPr>
-          <w:highlight w:val="cyan"/>
-          <w:lang w:val="en-US"/>
-        </w:rPr>
-        <w:br/>
-      </w:r>
-      <w:r>
-        <w:rPr>
-          <w:highlight w:val="cyan"/>
-          <w:lang w:val="en-US"/>
-        </w:rPr>
-        <w:t>    })</w:t>
-      </w:r>
-      <w:r>
-        <w:rPr>
-          <w:highlight w:val="cyan"/>
-          <w:lang w:val="en-US"/>
-        </w:rPr>
-        <w:br/>
-      </w:r>
-      <w:r>
-        <w:rPr>
-          <w:highlight w:val="cyan"/>
-          <w:lang w:val="en-US"/>
-        </w:rPr>
-        <w:t>  }</w:t>
-      </w:r>
-    </w:p>
-    <w:p>
-      <w:pPr>
-        <w:pStyle w:val="Kop3"/>
-        <w:rPr>
-          <w:lang w:val="en-US"/>
-        </w:rPr>
-      </w:pPr>
-      <w:bookmarkStart w:id="27" w:name="_Toc32734210"/>
-      <w:r>
-        <w:rPr>
-          <w:lang w:val="en-US"/>
-        </w:rPr>
-        <w:t>Arrays of formControls</w:t>
-      </w:r>
-      <w:bookmarkEnd w:id="27"/>
-    </w:p>
-    <w:p>
-      <w:pPr>
-        <w:rPr>
-          <w:lang w:val="en-US"/>
-        </w:rPr>
-      </w:pPr>
-      <w:r>
-        <w:rPr>
-          <w:lang w:val="en-US"/>
-        </w:rPr>
-        <w:t xml:space="preserve">To dynamically add controls form an  Array/List use the FormArray. </w:t>
+        <w:t>Add validators to the groupControls created in the .ts (NOT in the .html as this only holds the controls which are synchronized to the .ts</w:t>
       </w:r>
     </w:p>
     <w:p>
@@ -5991,70 +5657,161 @@
         <w:rPr>
           <w:lang w:val="en-US"/>
         </w:rPr>
-        <w:t>Add the array to the form</w:t>
-      </w:r>
-    </w:p>
-    <w:p>
-      <w:pPr>
-        <w:ind w:left="708"/>
-        <w:rPr>
-          <w:lang w:val="en-US"/>
-        </w:rPr>
-      </w:pPr>
-      <w:r>
-        <w:rPr>
-          <w:highlight w:val="cyan"/>
-          <w:lang w:val="en-US"/>
-        </w:rPr>
-        <w:t>this.signupForm = new FormGroup({</w:t>
-      </w:r>
-      <w:r>
-        <w:rPr>
-          <w:highlight w:val="cyan"/>
-          <w:lang w:val="en-US"/>
-        </w:rPr>
-        <w:br/>
-        <w:t xml:space="preserve">      'userData': new FormGroup({</w:t>
-      </w:r>
-      <w:r>
-        <w:rPr>
-          <w:highlight w:val="cyan"/>
-          <w:lang w:val="en-US"/>
-        </w:rPr>
-        <w:br/>
-        <w:t xml:space="preserve">        'username': new FormControl(null, Validators.required),</w:t>
-      </w:r>
-      <w:r>
-        <w:rPr>
-          <w:highlight w:val="cyan"/>
-          <w:lang w:val="en-US"/>
-        </w:rPr>
-        <w:br/>
-        <w:t xml:space="preserve">         'email': new FormControl(null, [Validators.required, Validators.email]</w:t>
-      </w:r>
-      <w:r>
-        <w:rPr>
-          <w:highlight w:val="cyan"/>
-          <w:lang w:val="en-US"/>
-        </w:rPr>
-        <w:br/>
-        <w:t xml:space="preserve">      }),</w:t>
-      </w:r>
-      <w:r>
-        <w:rPr>
-          <w:highlight w:val="cyan"/>
-          <w:lang w:val="en-US"/>
-        </w:rPr>
-        <w:br/>
-        <w:t xml:space="preserve">      'gender': new FormControl('male'),</w:t>
-      </w:r>
-      <w:r>
-        <w:rPr>
-          <w:highlight w:val="cyan"/>
-          <w:lang w:val="en-US"/>
-        </w:rPr>
-        <w:br/>
-        <w:t xml:space="preserve">      </w:t>
+        <w:t>Add validators to control like so:</w:t>
+      </w:r>
+      <w:r>
+        <w:rPr>
+          <w:lang w:val="en-US"/>
+        </w:rPr>
+        <w:br/>
+      </w:r>
+      <w:r>
+        <w:rPr>
+          <w:highlight w:val="cyan"/>
+          <w:lang w:val="en-US"/>
+        </w:rPr>
+        <w:t>‘username’: new FormControl(‘null’, Validator</w:t>
+      </w:r>
+      <w:r>
+        <w:rPr>
+          <w:highlight w:val="cyan"/>
+          <w:lang w:val="en-US"/>
+        </w:rPr>
+        <w:t>s</w:t>
+      </w:r>
+      <w:r>
+        <w:rPr>
+          <w:highlight w:val="cyan"/>
+          <w:lang w:val="en-US"/>
+        </w:rPr>
+        <w:t>.required)</w:t>
+      </w:r>
+      <w:r>
+        <w:rPr>
+          <w:lang w:val="en-US"/>
+        </w:rPr>
+        <w:t xml:space="preserve"> </w:t>
+      </w:r>
+      <w:r>
+        <w:rPr>
+          <w:lang w:val="en-US"/>
+        </w:rPr>
+        <w:tab/>
+      </w:r>
+      <w:r>
+        <w:rPr>
+          <w:lang w:val="en-US"/>
+        </w:rPr>
+        <w:tab/>
+        <w:t xml:space="preserve">// </w:t>
+      </w:r>
+      <w:r>
+        <w:rPr>
+          <w:lang w:val="en-US"/>
+        </w:rPr>
+        <w:t>just one… or</w:t>
+      </w:r>
+      <w:r>
+        <w:rPr>
+          <w:lang w:val="en-US"/>
+        </w:rPr>
+        <w:br/>
+      </w:r>
+      <w:r>
+        <w:rPr>
+          <w:highlight w:val="cyan"/>
+          <w:lang w:val="en-US"/>
+        </w:rPr>
+        <w:t xml:space="preserve">‘email’: new FormControl(‘null’, </w:t>
+      </w:r>
+      <w:r>
+        <w:rPr>
+          <w:highlight w:val="cyan"/>
+          <w:lang w:val="en-US"/>
+        </w:rPr>
+        <w:t>[Validators.required, Validator.email]</w:t>
+      </w:r>
+      <w:r>
+        <w:rPr>
+          <w:lang w:val="en-US"/>
+        </w:rPr>
+        <w:t xml:space="preserve"> </w:t>
+      </w:r>
+      <w:r>
+        <w:rPr>
+          <w:lang w:val="en-US"/>
+        </w:rPr>
+        <w:tab/>
+        <w:t>// array of validators</w:t>
+      </w:r>
+    </w:p>
+    <w:p>
+      <w:pPr>
+        <w:pStyle w:val="Kop3"/>
+        <w:rPr>
+          <w:lang w:val="en-US"/>
+        </w:rPr>
+      </w:pPr>
+      <w:bookmarkStart w:id="25" w:name="_Toc32734208"/>
+      <w:r>
+        <w:rPr>
+          <w:lang w:val="en-US"/>
+        </w:rPr>
+        <w:t>Setting a message if</w:t>
+      </w:r>
+      <w:r>
+        <w:rPr>
+          <w:lang w:val="en-US"/>
+        </w:rPr>
+        <w:t xml:space="preserve"> </w:t>
+      </w:r>
+      <w:r>
+        <w:rPr>
+          <w:lang w:val="en-US"/>
+        </w:rPr>
+        <w:t>invalid</w:t>
+      </w:r>
+      <w:bookmarkEnd w:id="25"/>
+    </w:p>
+    <w:p>
+      <w:pPr>
+        <w:rPr>
+          <w:lang w:val="en-US"/>
+        </w:rPr>
+      </w:pPr>
+      <w:r>
+        <w:rPr>
+          <w:lang w:val="en-US"/>
+        </w:rPr>
+        <w:t>We can’t get the control by using a local ref.  However we get the ref to the control with get(‘filedname’) like so:</w:t>
+      </w:r>
+    </w:p>
+    <w:p>
+      <w:pPr>
+        <w:rPr>
+          <w:lang w:val="en-US"/>
+        </w:rPr>
+      </w:pPr>
+      <w:r>
+        <w:rPr>
+          <w:highlight w:val="cyan"/>
+          <w:lang w:val="en-US"/>
+        </w:rPr>
+        <w:t xml:space="preserve">&lt;span </w:t>
+      </w:r>
+      <w:r>
+        <w:rPr>
+          <w:highlight w:val="cyan"/>
+          <w:lang w:val="en-US"/>
+        </w:rPr>
+        <w:br/>
+      </w:r>
+      <w:r>
+        <w:rPr>
+          <w:highlight w:val="cyan"/>
+          <w:lang w:val="en-US"/>
+        </w:rPr>
+        <w:t xml:space="preserve"> *ngIf="</w:t>
       </w:r>
       <w:r>
         <w:rPr>
@@ -6063,15 +5820,254 @@
           <w:highlight w:val="cyan"/>
           <w:lang w:val="en-US"/>
         </w:rPr>
-        <w:t>'hobbies': new FormArray([])</w:t>
-      </w:r>
-      <w:r>
-        <w:rPr>
-          <w:highlight w:val="cyan"/>
-          <w:lang w:val="en-US"/>
-        </w:rPr>
-        <w:br/>
-        <w:t xml:space="preserve">    })</w:t>
+        <w:t>signupForm.get('username')</w:t>
+      </w:r>
+      <w:r>
+        <w:rPr>
+          <w:highlight w:val="cyan"/>
+          <w:lang w:val="en-US"/>
+        </w:rPr>
+        <w:t xml:space="preserve">.invalid &amp;&amp; </w:t>
+      </w:r>
+      <w:r>
+        <w:rPr>
+          <w:b/>
+          <w:bCs/>
+          <w:highlight w:val="cyan"/>
+          <w:lang w:val="en-US"/>
+        </w:rPr>
+        <w:t>signupForm.get('username').</w:t>
+      </w:r>
+      <w:r>
+        <w:rPr>
+          <w:highlight w:val="cyan"/>
+          <w:lang w:val="en-US"/>
+        </w:rPr>
+        <w:t>touched"</w:t>
+      </w:r>
+      <w:r>
+        <w:rPr>
+          <w:highlight w:val="cyan"/>
+          <w:lang w:val="en-US"/>
+        </w:rPr>
+        <w:br/>
+        <w:t xml:space="preserve">              class="help-block"&gt;Please enter a username&lt;/span&gt;</w:t>
+      </w:r>
+    </w:p>
+    <w:p>
+      <w:pPr>
+        <w:ind w:left="360"/>
+        <w:rPr>
+          <w:lang w:val="en-US"/>
+        </w:rPr>
+      </w:pPr>
+    </w:p>
+    <w:p>
+      <w:pPr>
+        <w:pStyle w:val="Kop3"/>
+        <w:rPr>
+          <w:lang w:val="en-US"/>
+        </w:rPr>
+      </w:pPr>
+      <w:bookmarkStart w:id="26" w:name="_Toc32734209"/>
+      <w:r>
+        <w:rPr>
+          <w:lang w:val="en-US"/>
+        </w:rPr>
+        <w:lastRenderedPageBreak/>
+        <w:t>Grouping controls</w:t>
+      </w:r>
+      <w:bookmarkEnd w:id="26"/>
+    </w:p>
+    <w:p>
+      <w:pPr>
+        <w:keepLines/>
+        <w:rPr>
+          <w:lang w:val="en-US"/>
+        </w:rPr>
+      </w:pPr>
+      <w:r>
+        <w:rPr>
+          <w:lang w:val="en-US"/>
+        </w:rPr>
+        <w:t>To group controls just nest the formControls like so:</w:t>
+      </w:r>
+    </w:p>
+    <w:p>
+      <w:pPr>
+        <w:keepLines/>
+        <w:ind w:left="708"/>
+        <w:rPr>
+          <w:lang w:val="en-US"/>
+        </w:rPr>
+      </w:pPr>
+      <w:r>
+        <w:rPr>
+          <w:lang w:val="en-US"/>
+        </w:rPr>
+        <w:t>    </w:t>
+      </w:r>
+      <w:r>
+        <w:rPr>
+          <w:highlight w:val="cyan"/>
+          <w:lang w:val="en-US"/>
+        </w:rPr>
+        <w:t>this.signupForm = new FormGroup({</w:t>
+      </w:r>
+      <w:r>
+        <w:rPr>
+          <w:highlight w:val="cyan"/>
+          <w:lang w:val="en-US"/>
+        </w:rPr>
+        <w:br/>
+      </w:r>
+      <w:r>
+        <w:rPr>
+          <w:highlight w:val="cyan"/>
+          <w:lang w:val="en-US"/>
+        </w:rPr>
+        <w:t>      'userData'</w:t>
+      </w:r>
+      <w:r>
+        <w:rPr>
+          <w:highlight w:val="cyan"/>
+          <w:lang w:val="en-US"/>
+        </w:rPr>
+        <w:t>:</w:t>
+      </w:r>
+      <w:r>
+        <w:rPr>
+          <w:highlight w:val="cyan"/>
+          <w:lang w:val="en-US"/>
+        </w:rPr>
+        <w:t> new Form</w:t>
+      </w:r>
+      <w:r>
+        <w:rPr>
+          <w:highlight w:val="cyan"/>
+          <w:lang w:val="en-US"/>
+        </w:rPr>
+        <w:t>Group</w:t>
+      </w:r>
+      <w:r>
+        <w:rPr>
+          <w:highlight w:val="cyan"/>
+          <w:lang w:val="en-US"/>
+        </w:rPr>
+        <w:t>({</w:t>
+      </w:r>
+      <w:r>
+        <w:rPr>
+          <w:highlight w:val="cyan"/>
+          <w:lang w:val="en-US"/>
+        </w:rPr>
+        <w:br/>
+      </w:r>
+      <w:r>
+        <w:rPr>
+          <w:highlight w:val="cyan"/>
+          <w:lang w:val="en-US"/>
+        </w:rPr>
+        <w:t>        'username': new FormControl(null, Validators.required),</w:t>
+      </w:r>
+      <w:r>
+        <w:rPr>
+          <w:highlight w:val="cyan"/>
+          <w:lang w:val="en-US"/>
+        </w:rPr>
+        <w:br/>
+      </w:r>
+      <w:r>
+        <w:rPr>
+          <w:highlight w:val="cyan"/>
+          <w:lang w:val="en-US"/>
+        </w:rPr>
+        <w:t>        'email': new FormControl(null, [Validators.required, Validators.email])</w:t>
+      </w:r>
+      <w:r>
+        <w:rPr>
+          <w:highlight w:val="cyan"/>
+          <w:lang w:val="en-US"/>
+        </w:rPr>
+        <w:br/>
+      </w:r>
+      <w:r>
+        <w:rPr>
+          <w:highlight w:val="cyan"/>
+          <w:lang w:val="en-US"/>
+        </w:rPr>
+        <w:t>      }),</w:t>
+      </w:r>
+      <w:r>
+        <w:rPr>
+          <w:highlight w:val="cyan"/>
+          <w:lang w:val="en-US"/>
+        </w:rPr>
+        <w:br/>
+      </w:r>
+      <w:r>
+        <w:rPr>
+          <w:highlight w:val="cyan"/>
+          <w:lang w:val="en-US"/>
+        </w:rPr>
+        <w:t>      'gender': new FormControl('male')</w:t>
+      </w:r>
+      <w:r>
+        <w:rPr>
+          <w:highlight w:val="cyan"/>
+          <w:lang w:val="en-US"/>
+        </w:rPr>
+        <w:br/>
+      </w:r>
+      <w:r>
+        <w:rPr>
+          <w:highlight w:val="cyan"/>
+          <w:lang w:val="en-US"/>
+        </w:rPr>
+        <w:t>    })</w:t>
+      </w:r>
+      <w:r>
+        <w:rPr>
+          <w:highlight w:val="cyan"/>
+          <w:lang w:val="en-US"/>
+        </w:rPr>
+        <w:br/>
+      </w:r>
+      <w:r>
+        <w:rPr>
+          <w:highlight w:val="cyan"/>
+          <w:lang w:val="en-US"/>
+        </w:rPr>
+        <w:t>  }</w:t>
+      </w:r>
+    </w:p>
+    <w:p>
+      <w:pPr>
+        <w:pStyle w:val="Kop3"/>
+        <w:rPr>
+          <w:lang w:val="en-US"/>
+        </w:rPr>
+      </w:pPr>
+      <w:bookmarkStart w:id="27" w:name="_Toc32734210"/>
+      <w:r>
+        <w:rPr>
+          <w:lang w:val="en-US"/>
+        </w:rPr>
+        <w:t>Arrays of formControls</w:t>
+      </w:r>
+      <w:bookmarkEnd w:id="27"/>
+    </w:p>
+    <w:p>
+      <w:pPr>
+        <w:rPr>
+          <w:lang w:val="en-US"/>
+        </w:rPr>
+      </w:pPr>
+      <w:r>
+        <w:rPr>
+          <w:lang w:val="en-US"/>
+        </w:rPr>
+        <w:t xml:space="preserve">To dynamically add controls form an  Array/List use the FormArray. </w:t>
       </w:r>
     </w:p>
     <w:p>
@@ -6089,7 +6085,7 @@
         <w:rPr>
           <w:lang w:val="en-US"/>
         </w:rPr>
-        <w:t>Add a method to add a hobby to the array</w:t>
+        <w:t>Add the array to the form</w:t>
       </w:r>
     </w:p>
     <w:p>
@@ -6101,46 +6097,75 @@
       </w:pPr>
       <w:r>
         <w:rPr>
-          <w:lang w:val="en-US"/>
-        </w:rPr>
-        <w:t xml:space="preserve">  </w:t>
-      </w:r>
-      <w:r>
-        <w:rPr>
-          <w:highlight w:val="cyan"/>
-          <w:lang w:val="en-US"/>
-        </w:rPr>
-        <w:t>onAddHobby(){</w:t>
-      </w:r>
-      <w:r>
-        <w:rPr>
-          <w:highlight w:val="cyan"/>
-          <w:lang w:val="en-US"/>
-        </w:rPr>
-        <w:br/>
-        <w:t xml:space="preserve">    const hobby = new FormControl(null, Validators.required);</w:t>
-      </w:r>
-      <w:r>
-        <w:rPr>
-          <w:highlight w:val="cyan"/>
-          <w:lang w:val="en-US"/>
-        </w:rPr>
-        <w:br/>
-        <w:t xml:space="preserve">    (&lt;FormArray&gt;this.signupForm.get('hobbies')).push(hobby);</w:t>
-      </w:r>
-      <w:r>
-        <w:rPr>
-          <w:highlight w:val="cyan"/>
-          <w:lang w:val="en-US"/>
-        </w:rPr>
-        <w:br/>
-      </w:r>
-      <w:r>
-        <w:rPr>
-          <w:highlight w:val="cyan"/>
-          <w:lang w:val="en-US"/>
-        </w:rPr>
-        <w:t xml:space="preserve">  }</w:t>
+          <w:highlight w:val="cyan"/>
+          <w:lang w:val="en-US"/>
+        </w:rPr>
+        <w:t>this.signupForm = new FormGroup({</w:t>
+      </w:r>
+      <w:r>
+        <w:rPr>
+          <w:highlight w:val="cyan"/>
+          <w:lang w:val="en-US"/>
+        </w:rPr>
+        <w:br/>
+        <w:t xml:space="preserve">      'userData': new FormGroup({</w:t>
+      </w:r>
+      <w:r>
+        <w:rPr>
+          <w:highlight w:val="cyan"/>
+          <w:lang w:val="en-US"/>
+        </w:rPr>
+        <w:br/>
+        <w:t xml:space="preserve">        'username': new FormControl(null, Validators.required),</w:t>
+      </w:r>
+      <w:r>
+        <w:rPr>
+          <w:highlight w:val="cyan"/>
+          <w:lang w:val="en-US"/>
+        </w:rPr>
+        <w:br/>
+        <w:t xml:space="preserve">         'email': new FormControl(null, [Validators.required, Validators.email]</w:t>
+      </w:r>
+      <w:r>
+        <w:rPr>
+          <w:highlight w:val="cyan"/>
+          <w:lang w:val="en-US"/>
+        </w:rPr>
+        <w:br/>
+        <w:t xml:space="preserve">      }),</w:t>
+      </w:r>
+      <w:r>
+        <w:rPr>
+          <w:highlight w:val="cyan"/>
+          <w:lang w:val="en-US"/>
+        </w:rPr>
+        <w:br/>
+        <w:t xml:space="preserve">      'gender': new FormControl('male'),</w:t>
+      </w:r>
+      <w:r>
+        <w:rPr>
+          <w:highlight w:val="cyan"/>
+          <w:lang w:val="en-US"/>
+        </w:rPr>
+        <w:br/>
+        <w:t xml:space="preserve">      </w:t>
+      </w:r>
+      <w:r>
+        <w:rPr>
+          <w:b/>
+          <w:bCs/>
+          <w:highlight w:val="cyan"/>
+          <w:lang w:val="en-US"/>
+        </w:rPr>
+        <w:t>'hobbies': new FormArray([])</w:t>
+      </w:r>
+      <w:r>
+        <w:rPr>
+          <w:highlight w:val="cyan"/>
+          <w:lang w:val="en-US"/>
+        </w:rPr>
+        <w:br/>
+        <w:t xml:space="preserve">    })</w:t>
       </w:r>
     </w:p>
     <w:p>
@@ -6158,27 +6183,7 @@
         <w:rPr>
           <w:lang w:val="en-US"/>
         </w:rPr>
-        <w:t xml:space="preserve">Add a method which returns an array of Controls. </w:t>
-      </w:r>
-      <w:r>
-        <w:rPr>
-          <w:b/>
-          <w:bCs/>
-          <w:lang w:val="en-US"/>
-        </w:rPr>
-        <w:t>Note</w:t>
-      </w:r>
-      <w:r>
-        <w:rPr>
-          <w:lang w:val="en-US"/>
-        </w:rPr>
-        <w:t>: Ca</w:t>
-      </w:r>
-      <w:r>
-        <w:rPr>
-          <w:lang w:val="en-US"/>
-        </w:rPr>
-        <w:t>st the result to FormArray!</w:t>
+        <w:t>Add a method to add a hobby to the array</w:t>
       </w:r>
     </w:p>
     <w:p>
@@ -6190,26 +6195,46 @@
       </w:pPr>
       <w:r>
         <w:rPr>
-          <w:highlight w:val="cyan"/>
-          <w:lang w:val="en-US"/>
-        </w:rPr>
-        <w:t>getControls(){</w:t>
-      </w:r>
-      <w:r>
-        <w:rPr>
-          <w:highlight w:val="cyan"/>
-          <w:lang w:val="en-US"/>
-        </w:rPr>
-        <w:br/>
-        <w:t xml:space="preserve">    return (&lt;FormArray&gt;this.signupForm.get('hobbies')).controls;</w:t>
-      </w:r>
-      <w:r>
-        <w:rPr>
-          <w:highlight w:val="cyan"/>
-          <w:lang w:val="en-US"/>
-        </w:rPr>
-        <w:br/>
-        <w:t>}</w:t>
+          <w:lang w:val="en-US"/>
+        </w:rPr>
+        <w:t xml:space="preserve">  </w:t>
+      </w:r>
+      <w:r>
+        <w:rPr>
+          <w:highlight w:val="cyan"/>
+          <w:lang w:val="en-US"/>
+        </w:rPr>
+        <w:t>onAddHobby(){</w:t>
+      </w:r>
+      <w:r>
+        <w:rPr>
+          <w:highlight w:val="cyan"/>
+          <w:lang w:val="en-US"/>
+        </w:rPr>
+        <w:br/>
+        <w:t xml:space="preserve">    const hobby = new FormControl(null, Validators.required);</w:t>
+      </w:r>
+      <w:r>
+        <w:rPr>
+          <w:highlight w:val="cyan"/>
+          <w:lang w:val="en-US"/>
+        </w:rPr>
+        <w:br/>
+        <w:t xml:space="preserve">    (&lt;FormArray&gt;this.signupForm.get('hobbies')).push(hobby);</w:t>
+      </w:r>
+      <w:r>
+        <w:rPr>
+          <w:highlight w:val="cyan"/>
+          <w:lang w:val="en-US"/>
+        </w:rPr>
+        <w:br/>
+      </w:r>
+      <w:r>
+        <w:rPr>
+          <w:highlight w:val="cyan"/>
+          <w:lang w:val="en-US"/>
+        </w:rPr>
+        <w:t xml:space="preserve">  }</w:t>
       </w:r>
     </w:p>
     <w:p>
@@ -6227,6 +6252,75 @@
         <w:rPr>
           <w:lang w:val="en-US"/>
         </w:rPr>
+        <w:t xml:space="preserve">Add a method which returns an array of Controls. </w:t>
+      </w:r>
+      <w:r>
+        <w:rPr>
+          <w:b/>
+          <w:bCs/>
+          <w:lang w:val="en-US"/>
+        </w:rPr>
+        <w:t>Note</w:t>
+      </w:r>
+      <w:r>
+        <w:rPr>
+          <w:lang w:val="en-US"/>
+        </w:rPr>
+        <w:t>: Ca</w:t>
+      </w:r>
+      <w:r>
+        <w:rPr>
+          <w:lang w:val="en-US"/>
+        </w:rPr>
+        <w:t>st the result to FormArray!</w:t>
+      </w:r>
+    </w:p>
+    <w:p>
+      <w:pPr>
+        <w:ind w:left="708"/>
+        <w:rPr>
+          <w:lang w:val="en-US"/>
+        </w:rPr>
+      </w:pPr>
+      <w:r>
+        <w:rPr>
+          <w:highlight w:val="cyan"/>
+          <w:lang w:val="en-US"/>
+        </w:rPr>
+        <w:t>getControls(){</w:t>
+      </w:r>
+      <w:r>
+        <w:rPr>
+          <w:highlight w:val="cyan"/>
+          <w:lang w:val="en-US"/>
+        </w:rPr>
+        <w:br/>
+        <w:t xml:space="preserve">    return (&lt;FormArray&gt;this.signupForm.get('hobbies')).controls;</w:t>
+      </w:r>
+      <w:r>
+        <w:rPr>
+          <w:highlight w:val="cyan"/>
+          <w:lang w:val="en-US"/>
+        </w:rPr>
+        <w:br/>
+        <w:t>}</w:t>
+      </w:r>
+    </w:p>
+    <w:p>
+      <w:pPr>
+        <w:pStyle w:val="Lijstalinea"/>
+        <w:numPr>
+          <w:ilvl w:val="0"/>
+          <w:numId w:val="1"/>
+        </w:numPr>
+        <w:rPr>
+          <w:lang w:val="en-US"/>
+        </w:rPr>
+      </w:pPr>
+      <w:r>
+        <w:rPr>
+          <w:lang w:val="en-US"/>
+        </w:rPr>
         <w:t>In the template: Add a new div which contains a button to add a element (control) and an input for every item in the array. Bind the new div with: formArrayNam=”…..”.</w:t>
       </w:r>
     </w:p>
@@ -6242,6 +6336,7 @@
         <w:rPr>
           <w:lang w:val="en-US"/>
         </w:rPr>
+        <w:lastRenderedPageBreak/>
         <w:t xml:space="preserve">     </w:t>
       </w:r>
       <w:r>
@@ -6432,7 +6527,6 @@
         <w:rPr>
           <w:lang w:val="en-US"/>
         </w:rPr>
-        <w:lastRenderedPageBreak/>
         <w:t>Custom Validators</w:t>
       </w:r>
       <w:bookmarkEnd w:id="28"/>
@@ -6849,6 +6943,7 @@
         <w:rPr>
           <w:lang w:val="en-US"/>
         </w:rPr>
+        <w:lastRenderedPageBreak/>
         <w:t>Listen to value / status changes</w:t>
       </w:r>
       <w:bookmarkEnd w:id="29"/>
@@ -6982,7 +7077,6 @@
         <w:rPr>
           <w:lang w:val="en-US"/>
         </w:rPr>
-        <w:lastRenderedPageBreak/>
         <w:t xml:space="preserve">     </w:t>
       </w:r>
       <w:r>
@@ -8201,7 +8295,7 @@
 </file>
 
 <file path=customXml/itemProps1.xml><?xml version="1.0" encoding="utf-8"?>
-<ds:datastoreItem xmlns:ds="http://schemas.openxmlformats.org/officeDocument/2006/customXml" ds:itemID="{2D13BFFB-D8F2-480A-B1C7-24B33D4D44CA}">
+<ds:datastoreItem xmlns:ds="http://schemas.openxmlformats.org/officeDocument/2006/customXml" ds:itemID="{84A66907-827A-4A09-BFE2-0E7584A25F9D}">
   <ds:schemaRefs>
     <ds:schemaRef ds:uri="http://schemas.openxmlformats.org/officeDocument/2006/bibliography"/>
   </ds:schemaRefs>

</xml_diff>